<commit_message>
Long overdue commit: added presentation on selection
</commit_message>
<xml_diff>
--- a/Manuscript/MalariaPrevention_LaRoche_Bell_Ernst_08Apr15.docx
+++ b/Manuscript/MalariaPrevention_LaRoche_Bell_Ernst_08Apr15.docx
@@ -296,25 +296,7 @@
           <w:sz w:val="24"/>
           <w:szCs w:val="24"/>
         </w:rPr>
-        <w:t xml:space="preserve">Kenyan Medical Research Institute, </w:t>
-      </w:r>
-      <w:proofErr w:type="spellStart"/>
-      <w:r>
-        <w:rPr>
-          <w:rFonts w:asciiTheme="majorHAnsi" w:hAnsiTheme="majorHAnsi"/>
-          <w:sz w:val="24"/>
-          <w:szCs w:val="24"/>
-        </w:rPr>
-        <w:t>Kisian</w:t>
-      </w:r>
-      <w:proofErr w:type="spellEnd"/>
-      <w:r>
-        <w:rPr>
-          <w:rFonts w:asciiTheme="majorHAnsi" w:hAnsiTheme="majorHAnsi"/>
-          <w:sz w:val="24"/>
-          <w:szCs w:val="24"/>
-        </w:rPr>
-        <w:t>, Kenya</w:t>
+        <w:t>Kenyan Medical Research Institute, Kisian, Kenya</w:t>
       </w:r>
     </w:p>
     <w:p>
@@ -350,16 +332,7 @@
           <w:sz w:val="24"/>
           <w:szCs w:val="24"/>
         </w:rPr>
-        <w:t xml:space="preserve">Long lasting </w:t>
-      </w:r>
-      <w:proofErr w:type="spellStart"/>
-      <w:r>
-        <w:rPr>
-          <w:rFonts w:asciiTheme="majorHAnsi" w:hAnsiTheme="majorHAnsi"/>
-          <w:sz w:val="24"/>
-          <w:szCs w:val="24"/>
-        </w:rPr>
-        <w:t>insecticid</w:t>
+        <w:t>Long lasting insecticid</w:t>
       </w:r>
       <w:r>
         <w:rPr>
@@ -375,9 +348,18 @@
           <w:sz w:val="24"/>
           <w:szCs w:val="24"/>
         </w:rPr>
+        <w:t xml:space="preserve"> </w:t>
+      </w:r>
+      <w:bookmarkStart w:id="0" w:name="_GoBack"/>
+      <w:bookmarkEnd w:id="0"/>
+      <w:r>
+        <w:rPr>
+          <w:rFonts w:asciiTheme="majorHAnsi" w:hAnsiTheme="majorHAnsi"/>
+          <w:sz w:val="24"/>
+          <w:szCs w:val="24"/>
+        </w:rPr>
         <w:t>nets</w:t>
       </w:r>
-      <w:proofErr w:type="spellEnd"/>
       <w:r>
         <w:rPr>
           <w:rFonts w:asciiTheme="majorHAnsi" w:hAnsiTheme="majorHAnsi"/>
@@ -502,7 +484,7 @@
           <w:sz w:val="24"/>
           <w:szCs w:val="24"/>
         </w:rPr>
-        <w:t>1486</w:t>
+        <w:t>1498</w:t>
       </w:r>
       <w:r>
         <w:rPr>
@@ -909,7 +891,7 @@
           <w:sz w:val="24"/>
           <w:szCs w:val="24"/>
         </w:rPr>
-        <w:t>rnment programs are in actuality achieving differential coverage in high risk areas.</w:t>
+        <w:t>rnment programs are achieving differential coverage in high risk areas.</w:t>
       </w:r>
       <w:r>
         <w:rPr>
@@ -1525,7 +1507,23 @@
           <w:sz w:val="24"/>
           <w:szCs w:val="24"/>
         </w:rPr>
-        <w:t>These two sites represent the western highland (hereafter “epidemic-prone”, N=3380) and lowland (hereafter “endemic”, N=604) populations. We collected demographic information for each occupant including age, sex, and relation to the head of the household.</w:t>
+        <w:t>These two sites represent the western highland (hereafter “epidemic-prone”, N=3380) and lowland (hereafter “endemic”, N=604) populations. We collected demographic information for each occupan</w:t>
+      </w:r>
+      <w:r>
+        <w:rPr>
+          <w:rFonts w:asciiTheme="majorHAnsi" w:hAnsiTheme="majorHAnsi"/>
+          <w:sz w:val="24"/>
+          <w:szCs w:val="24"/>
+        </w:rPr>
+        <w:t>t including age and</w:t>
+      </w:r>
+      <w:r>
+        <w:rPr>
+          <w:rFonts w:asciiTheme="majorHAnsi" w:hAnsiTheme="majorHAnsi"/>
+          <w:sz w:val="24"/>
+          <w:szCs w:val="24"/>
+        </w:rPr>
+        <w:t xml:space="preserve"> sex.</w:t>
       </w:r>
       <w:r>
         <w:rPr>
@@ -1757,43 +1755,7 @@
           <w:sz w:val="24"/>
           <w:szCs w:val="24"/>
         </w:rPr>
-        <w:t xml:space="preserve"> If any individual in the household owned a </w:t>
-      </w:r>
-      <w:proofErr w:type="spellStart"/>
-      <w:r>
-        <w:rPr>
-          <w:rFonts w:asciiTheme="majorHAnsi" w:hAnsiTheme="majorHAnsi"/>
-          <w:sz w:val="24"/>
-          <w:szCs w:val="24"/>
-        </w:rPr>
-        <w:t>bednet</w:t>
-      </w:r>
-      <w:proofErr w:type="spellEnd"/>
-      <w:r>
-        <w:rPr>
-          <w:rFonts w:asciiTheme="majorHAnsi" w:hAnsiTheme="majorHAnsi"/>
-          <w:sz w:val="24"/>
-          <w:szCs w:val="24"/>
-        </w:rPr>
-        <w:t xml:space="preserve">, the household was considered a </w:t>
-      </w:r>
-      <w:proofErr w:type="spellStart"/>
-      <w:r>
-        <w:rPr>
-          <w:rFonts w:asciiTheme="majorHAnsi" w:hAnsiTheme="majorHAnsi"/>
-          <w:sz w:val="24"/>
-          <w:szCs w:val="24"/>
-        </w:rPr>
-        <w:t>bednet</w:t>
-      </w:r>
-      <w:proofErr w:type="spellEnd"/>
-      <w:r>
-        <w:rPr>
-          <w:rFonts w:asciiTheme="majorHAnsi" w:hAnsiTheme="majorHAnsi"/>
-          <w:sz w:val="24"/>
-          <w:szCs w:val="24"/>
-        </w:rPr>
-        <w:t xml:space="preserve"> owning household and households were considered treated with IRS even if some occupants slept in adjacent buildings that had not been treated.</w:t>
+        <w:t xml:space="preserve"> If any individual in the household owned a bednet, the household was considered a bednet owning household and households were considered treated with IRS even if some occupants slept in adjacent buildings that had not been treated.</w:t>
       </w:r>
       <w:r>
         <w:rPr>
@@ -1819,55 +1781,13 @@
         </w:rPr>
         <w:t xml:space="preserve"> </w:t>
       </w:r>
-      <w:commentRangeStart w:id="0"/>
-      <w:r>
-        <w:rPr>
-          <w:rFonts w:asciiTheme="majorHAnsi" w:hAnsiTheme="majorHAnsi"/>
-          <w:sz w:val="24"/>
-          <w:szCs w:val="24"/>
-        </w:rPr>
-        <w:t>Elderly adults were considered at higher risk due to increased complications with some treatments and recent evidence the elderly are at greater risk of death when infected with malaria.</w:t>
-      </w:r>
-      <w:r>
-        <w:rPr>
-          <w:rFonts w:asciiTheme="majorHAnsi" w:hAnsiTheme="majorHAnsi"/>
-          <w:sz w:val="24"/>
-          <w:szCs w:val="24"/>
-          <w:vertAlign w:val="superscript"/>
-        </w:rPr>
-        <w:t>7,8</w:t>
-      </w:r>
-      <w:r>
-        <w:rPr>
-          <w:rFonts w:asciiTheme="majorHAnsi" w:hAnsiTheme="majorHAnsi"/>
-          <w:sz w:val="24"/>
-          <w:szCs w:val="24"/>
-        </w:rPr>
-        <w:t xml:space="preserve"> </w:t>
-      </w:r>
-      <w:commentRangeEnd w:id="0"/>
-      <w:r>
-        <w:rPr>
-          <w:rStyle w:val="CommentReference"/>
-        </w:rPr>
-        <w:commentReference w:id="0"/>
-      </w:r>
-      <w:r>
-        <w:rPr>
-          <w:rFonts w:asciiTheme="majorHAnsi" w:hAnsiTheme="majorHAnsi"/>
-          <w:sz w:val="24"/>
-          <w:szCs w:val="24"/>
-        </w:rPr>
-        <w:t xml:space="preserve">We assigned an </w:t>
-      </w:r>
-      <w:r>
-        <w:rPr>
-          <w:rFonts w:asciiTheme="majorHAnsi" w:hAnsiTheme="majorHAnsi"/>
-          <w:sz w:val="24"/>
-          <w:szCs w:val="24"/>
-        </w:rPr>
-        <w:lastRenderedPageBreak/>
-        <w:t>age-based health risk score (age-based risk hereafter) to each household with the following formula:</w:t>
+      <w:r>
+        <w:rPr>
+          <w:rFonts w:asciiTheme="majorHAnsi" w:hAnsiTheme="majorHAnsi"/>
+          <w:sz w:val="24"/>
+          <w:szCs w:val="24"/>
+        </w:rPr>
+        <w:t>We assigned an age-based health risk score (age-based risk hereafter) to each household with the following formula:</w:t>
       </w:r>
     </w:p>
     <w:p>
@@ -1886,25 +1806,7 @@
           <w:sz w:val="24"/>
           <w:szCs w:val="24"/>
         </w:rPr>
-        <w:t>Risk Score</w:t>
-      </w:r>
-      <w:proofErr w:type="gramStart"/>
-      <w:r>
-        <w:rPr>
-          <w:rFonts w:asciiTheme="majorHAnsi" w:hAnsiTheme="majorHAnsi"/>
-          <w:sz w:val="24"/>
-          <w:szCs w:val="24"/>
-        </w:rPr>
-        <w:t>=(</w:t>
-      </w:r>
-      <w:proofErr w:type="gramEnd"/>
-      <w:r>
-        <w:rPr>
-          <w:rFonts w:asciiTheme="majorHAnsi" w:hAnsiTheme="majorHAnsi"/>
-          <w:sz w:val="24"/>
-          <w:szCs w:val="24"/>
-        </w:rPr>
-        <w:t>2×Childr</w:t>
+        <w:t>Risk Score=(2×Childr</w:t>
       </w:r>
       <w:r>
         <w:rPr>
@@ -1931,6 +1833,7 @@
           <w:sz w:val="24"/>
           <w:szCs w:val="24"/>
         </w:rPr>
+        <w:lastRenderedPageBreak/>
         <w:t xml:space="preserve">We assigned twice the weight to children under 1 since they have the highest risk of the </w:t>
       </w:r>
       <w:r>
@@ -1956,19 +1859,8 @@
           <w:szCs w:val="24"/>
           <w:vertAlign w:val="superscript"/>
         </w:rPr>
-        <w:t>7</w:t>
-      </w:r>
-      <w:proofErr w:type="gramStart"/>
-      <w:r>
-        <w:rPr>
-          <w:rFonts w:asciiTheme="majorHAnsi" w:hAnsiTheme="majorHAnsi"/>
-          <w:sz w:val="24"/>
-          <w:szCs w:val="24"/>
-          <w:vertAlign w:val="superscript"/>
-        </w:rPr>
-        <w:t>,8</w:t>
-      </w:r>
-      <w:proofErr w:type="gramEnd"/>
+        <w:t>7,8</w:t>
+      </w:r>
     </w:p>
     <w:p>
       <w:pPr>
@@ -2076,7 +1968,6 @@
         </w:rPr>
         <w:t>e utilized 90 meter resolution elevation data from the National Aeronautics and Space Administration Shuttle Radar Topography Mission .</w:t>
       </w:r>
-      <w:proofErr w:type="gramStart"/>
       <w:r>
         <w:rPr>
           <w:rFonts w:asciiTheme="majorHAnsi" w:hAnsiTheme="majorHAnsi"/>
@@ -2100,16 +1991,7 @@
           <w:sz w:val="24"/>
           <w:szCs w:val="24"/>
         </w:rPr>
-        <w:t xml:space="preserve"> We</w:t>
-      </w:r>
-      <w:proofErr w:type="gramEnd"/>
-      <w:r>
-        <w:rPr>
-          <w:rFonts w:asciiTheme="majorHAnsi" w:hAnsiTheme="majorHAnsi"/>
-          <w:sz w:val="24"/>
-          <w:szCs w:val="24"/>
-        </w:rPr>
-        <w:t xml:space="preserve"> </w:t>
+        <w:t xml:space="preserve"> We </w:t>
       </w:r>
       <w:r>
         <w:rPr>
@@ -2149,25 +2031,7 @@
           <w:sz w:val="24"/>
           <w:szCs w:val="24"/>
         </w:rPr>
-        <w:t xml:space="preserve"> packages “</w:t>
-      </w:r>
-      <w:proofErr w:type="spellStart"/>
-      <w:r>
-        <w:rPr>
-          <w:rFonts w:asciiTheme="majorHAnsi" w:hAnsiTheme="majorHAnsi"/>
-          <w:sz w:val="24"/>
-          <w:szCs w:val="24"/>
-        </w:rPr>
-        <w:t>SDMTools</w:t>
-      </w:r>
-      <w:proofErr w:type="spellEnd"/>
-      <w:r>
-        <w:rPr>
-          <w:rFonts w:asciiTheme="majorHAnsi" w:hAnsiTheme="majorHAnsi"/>
-          <w:sz w:val="24"/>
-          <w:szCs w:val="24"/>
-        </w:rPr>
-        <w:t xml:space="preserve">” and “raster” to </w:t>
+        <w:t xml:space="preserve"> packages “SDMTools” and “raster” to </w:t>
       </w:r>
       <w:r>
         <w:rPr>
@@ -2275,7 +2139,23 @@
           <w:sz w:val="24"/>
           <w:szCs w:val="24"/>
         </w:rPr>
-        <w:t xml:space="preserve"> We used a logistic model to evaluate whether households with high risk </w:t>
+        <w:t xml:space="preserve"> We used a logistic model to evaluate whether households with high risk were more likely to receive an intervention.  We also modelled each risk separately to determine if existing protocols of intervention administration were adequately addressing either risk.</w:t>
+      </w:r>
+      <w:r>
+        <w:rPr>
+          <w:rFonts w:asciiTheme="majorHAnsi" w:hAnsiTheme="majorHAnsi"/>
+          <w:sz w:val="24"/>
+          <w:szCs w:val="24"/>
+        </w:rPr>
+        <w:t xml:space="preserve"> </w:t>
+      </w:r>
+      <w:r>
+        <w:rPr>
+          <w:rFonts w:asciiTheme="majorHAnsi" w:hAnsiTheme="majorHAnsi"/>
+          <w:sz w:val="24"/>
+          <w:szCs w:val="24"/>
+        </w:rPr>
+        <w:t xml:space="preserve">We used restricted cubic splines to assess violations of the </w:t>
       </w:r>
       <w:r>
         <w:rPr>
@@ -2284,23 +2164,7 @@
           <w:szCs w:val="24"/>
         </w:rPr>
         <w:lastRenderedPageBreak/>
-        <w:t>were more likely to receive an intervention.  We also modelled each risk separately to determine if existing protocols of intervention administration were adequately addressing either risk.</w:t>
-      </w:r>
-      <w:r>
-        <w:rPr>
-          <w:rFonts w:asciiTheme="majorHAnsi" w:hAnsiTheme="majorHAnsi"/>
-          <w:sz w:val="24"/>
-          <w:szCs w:val="24"/>
-        </w:rPr>
-        <w:t xml:space="preserve"> </w:t>
-      </w:r>
-      <w:r>
-        <w:rPr>
-          <w:rFonts w:asciiTheme="majorHAnsi" w:hAnsiTheme="majorHAnsi"/>
-          <w:sz w:val="24"/>
-          <w:szCs w:val="24"/>
-        </w:rPr>
-        <w:t xml:space="preserve">We used restricted cubic splines to assess violations of the linearity assumption.  </w:t>
+        <w:t xml:space="preserve">linearity assumption.  </w:t>
       </w:r>
       <w:r>
         <w:rPr>
@@ -2511,7 +2375,39 @@
           <w:sz w:val="24"/>
           <w:szCs w:val="24"/>
         </w:rPr>
-        <w:t xml:space="preserve"> 27% (Odds Ratio (OR): 1.27, 95% </w:t>
+        <w:t xml:space="preserve"> </w:t>
+      </w:r>
+      <w:r>
+        <w:rPr>
+          <w:rFonts w:asciiTheme="majorHAnsi" w:hAnsiTheme="majorHAnsi"/>
+          <w:sz w:val="24"/>
+          <w:szCs w:val="24"/>
+        </w:rPr>
+        <w:t>45</w:t>
+      </w:r>
+      <w:r>
+        <w:rPr>
+          <w:rFonts w:asciiTheme="majorHAnsi" w:hAnsiTheme="majorHAnsi"/>
+          <w:sz w:val="24"/>
+          <w:szCs w:val="24"/>
+        </w:rPr>
+        <w:t>% (Odds Ratio (OR): 1</w:t>
+      </w:r>
+      <w:r>
+        <w:rPr>
+          <w:rFonts w:asciiTheme="majorHAnsi" w:hAnsiTheme="majorHAnsi"/>
+          <w:sz w:val="24"/>
+          <w:szCs w:val="24"/>
+        </w:rPr>
+        <w:t>.45</w:t>
+      </w:r>
+      <w:r>
+        <w:rPr>
+          <w:rFonts w:asciiTheme="majorHAnsi" w:hAnsiTheme="majorHAnsi"/>
+          <w:sz w:val="24"/>
+          <w:szCs w:val="24"/>
+        </w:rPr>
+        <w:t xml:space="preserve">, 95% </w:t>
       </w:r>
       <w:r>
         <w:rPr>
@@ -2527,7 +2423,15 @@
           <w:sz w:val="24"/>
           <w:szCs w:val="24"/>
         </w:rPr>
-        <w:t xml:space="preserve">: 1.18, 1.35) and the </w:t>
+        <w:t>: 1.33, 1.59</w:t>
+      </w:r>
+      <w:r>
+        <w:rPr>
+          <w:rFonts w:asciiTheme="majorHAnsi" w:hAnsiTheme="majorHAnsi"/>
+          <w:sz w:val="24"/>
+          <w:szCs w:val="24"/>
+        </w:rPr>
+        <w:t xml:space="preserve">) and the </w:t>
       </w:r>
       <w:r>
         <w:rPr>
@@ -2599,7 +2503,15 @@
           <w:sz w:val="24"/>
           <w:szCs w:val="24"/>
         </w:rPr>
-        <w:t xml:space="preserve">15% (OR: 1.15, 95% CI: 1.03, 1.29). At the </w:t>
+        <w:t>22% (OR: 1.22, 95% CI: 1.05, 1.42</w:t>
+      </w:r>
+      <w:r>
+        <w:rPr>
+          <w:rFonts w:asciiTheme="majorHAnsi" w:hAnsiTheme="majorHAnsi"/>
+          <w:sz w:val="24"/>
+          <w:szCs w:val="24"/>
+        </w:rPr>
+        <w:t xml:space="preserve">). At the </w:t>
       </w:r>
       <w:r>
         <w:rPr>
@@ -2615,7 +2527,23 @@
           <w:sz w:val="24"/>
           <w:szCs w:val="24"/>
         </w:rPr>
-        <w:t>site, we found no preferential administration of ei</w:t>
+        <w:t>site, we found no</w:t>
+      </w:r>
+      <w:r>
+        <w:rPr>
+          <w:rFonts w:asciiTheme="majorHAnsi" w:hAnsiTheme="majorHAnsi"/>
+          <w:sz w:val="24"/>
+          <w:szCs w:val="24"/>
+        </w:rPr>
+        <w:t xml:space="preserve"> statistically significant</w:t>
+      </w:r>
+      <w:r>
+        <w:rPr>
+          <w:rFonts w:asciiTheme="majorHAnsi" w:hAnsiTheme="majorHAnsi"/>
+          <w:sz w:val="24"/>
+          <w:szCs w:val="24"/>
+        </w:rPr>
+        <w:t xml:space="preserve"> preferential administration of ei</w:t>
       </w:r>
       <w:r>
         <w:rPr>
@@ -2631,7 +2559,15 @@
           <w:sz w:val="24"/>
           <w:szCs w:val="24"/>
         </w:rPr>
-        <w:t xml:space="preserve">control strategy </w:t>
+        <w:t>intervention</w:t>
+      </w:r>
+      <w:r>
+        <w:rPr>
+          <w:rFonts w:asciiTheme="majorHAnsi" w:hAnsiTheme="majorHAnsi"/>
+          <w:sz w:val="24"/>
+          <w:szCs w:val="24"/>
+        </w:rPr>
+        <w:t xml:space="preserve"> </w:t>
       </w:r>
       <w:r>
         <w:rPr>
@@ -2679,7 +2615,23 @@
           <w:sz w:val="24"/>
           <w:szCs w:val="24"/>
         </w:rPr>
-        <w:t>tile did not change our results.</w:t>
+        <w:t xml:space="preserve">tile did not change </w:t>
+      </w:r>
+      <w:r>
+        <w:rPr>
+          <w:rFonts w:asciiTheme="majorHAnsi" w:hAnsiTheme="majorHAnsi"/>
+          <w:sz w:val="24"/>
+          <w:szCs w:val="24"/>
+        </w:rPr>
+        <w:t xml:space="preserve">the interpretation of </w:t>
+      </w:r>
+      <w:r>
+        <w:rPr>
+          <w:rFonts w:asciiTheme="majorHAnsi" w:hAnsiTheme="majorHAnsi"/>
+          <w:sz w:val="24"/>
+          <w:szCs w:val="24"/>
+        </w:rPr>
+        <w:t>our results.</w:t>
       </w:r>
     </w:p>
     <w:p>
@@ -2866,7 +2818,15 @@
           <w:sz w:val="24"/>
           <w:szCs w:val="24"/>
         </w:rPr>
-        <w:t xml:space="preserve"> (OR: 0.35, 95% CI: 0.14, 0.83).</w:t>
+        <w:t xml:space="preserve"> (OR: 0.34</w:t>
+      </w:r>
+      <w:r>
+        <w:rPr>
+          <w:rFonts w:asciiTheme="majorHAnsi" w:hAnsiTheme="majorHAnsi"/>
+          <w:sz w:val="24"/>
+          <w:szCs w:val="24"/>
+        </w:rPr>
+        <w:t>, 95% CI: 0.14, 0.83).</w:t>
       </w:r>
     </w:p>
     <w:p>
@@ -2925,7 +2885,63 @@
           <w:sz w:val="24"/>
           <w:szCs w:val="24"/>
         </w:rPr>
-        <w:t xml:space="preserve">6% of </w:t>
+        <w:t>6% of households reported IRS</w:t>
+      </w:r>
+      <w:r>
+        <w:rPr>
+          <w:rFonts w:asciiTheme="majorHAnsi" w:hAnsiTheme="majorHAnsi"/>
+          <w:sz w:val="24"/>
+          <w:szCs w:val="24"/>
+        </w:rPr>
+        <w:t xml:space="preserve"> in the previous six months</w:t>
+      </w:r>
+      <w:r>
+        <w:rPr>
+          <w:rFonts w:asciiTheme="majorHAnsi" w:hAnsiTheme="majorHAnsi"/>
+          <w:sz w:val="24"/>
+          <w:szCs w:val="24"/>
+        </w:rPr>
+        <w:t xml:space="preserve">. </w:t>
+      </w:r>
+      <w:r>
+        <w:rPr>
+          <w:rFonts w:asciiTheme="majorHAnsi" w:hAnsiTheme="majorHAnsi"/>
+          <w:sz w:val="24"/>
+          <w:szCs w:val="24"/>
+        </w:rPr>
+        <w:t xml:space="preserve">The widespread use of IRS in the endemic site makes it difficult to determine </w:t>
+      </w:r>
+      <w:r>
+        <w:rPr>
+          <w:rFonts w:asciiTheme="majorHAnsi" w:hAnsiTheme="majorHAnsi"/>
+          <w:sz w:val="24"/>
+          <w:szCs w:val="24"/>
+        </w:rPr>
+        <w:t>whether high risk households preferentially received the intervention</w:t>
+      </w:r>
+      <w:r>
+        <w:rPr>
+          <w:rFonts w:asciiTheme="majorHAnsi" w:hAnsiTheme="majorHAnsi"/>
+          <w:sz w:val="24"/>
+          <w:szCs w:val="24"/>
+        </w:rPr>
+        <w:t xml:space="preserve"> but </w:t>
+      </w:r>
+      <w:r>
+        <w:rPr>
+          <w:rFonts w:asciiTheme="majorHAnsi" w:hAnsiTheme="majorHAnsi"/>
+          <w:sz w:val="24"/>
+          <w:szCs w:val="24"/>
+        </w:rPr>
+        <w:t>we found</w:t>
+      </w:r>
+      <w:r>
+        <w:rPr>
+          <w:rFonts w:asciiTheme="majorHAnsi" w:hAnsiTheme="majorHAnsi"/>
+          <w:sz w:val="24"/>
+          <w:szCs w:val="24"/>
+        </w:rPr>
+        <w:t xml:space="preserve"> no evidence that spraying was targeted at high </w:t>
       </w:r>
       <w:r>
         <w:rPr>
@@ -2934,63 +2950,7 @@
           <w:szCs w:val="24"/>
         </w:rPr>
         <w:lastRenderedPageBreak/>
-        <w:t>households reported IRS</w:t>
-      </w:r>
-      <w:r>
-        <w:rPr>
-          <w:rFonts w:asciiTheme="majorHAnsi" w:hAnsiTheme="majorHAnsi"/>
-          <w:sz w:val="24"/>
-          <w:szCs w:val="24"/>
-        </w:rPr>
-        <w:t xml:space="preserve"> in the previous six months</w:t>
-      </w:r>
-      <w:r>
-        <w:rPr>
-          <w:rFonts w:asciiTheme="majorHAnsi" w:hAnsiTheme="majorHAnsi"/>
-          <w:sz w:val="24"/>
-          <w:szCs w:val="24"/>
-        </w:rPr>
-        <w:t xml:space="preserve">. </w:t>
-      </w:r>
-      <w:r>
-        <w:rPr>
-          <w:rFonts w:asciiTheme="majorHAnsi" w:hAnsiTheme="majorHAnsi"/>
-          <w:sz w:val="24"/>
-          <w:szCs w:val="24"/>
-        </w:rPr>
-        <w:t xml:space="preserve">The widespread use of IRS in the endemic site makes it difficult to determine </w:t>
-      </w:r>
-      <w:r>
-        <w:rPr>
-          <w:rFonts w:asciiTheme="majorHAnsi" w:hAnsiTheme="majorHAnsi"/>
-          <w:sz w:val="24"/>
-          <w:szCs w:val="24"/>
-        </w:rPr>
-        <w:t>whether high risk households preferentially received the intervention</w:t>
-      </w:r>
-      <w:r>
-        <w:rPr>
-          <w:rFonts w:asciiTheme="majorHAnsi" w:hAnsiTheme="majorHAnsi"/>
-          <w:sz w:val="24"/>
-          <w:szCs w:val="24"/>
-        </w:rPr>
-        <w:t xml:space="preserve"> but </w:t>
-      </w:r>
-      <w:r>
-        <w:rPr>
-          <w:rFonts w:asciiTheme="majorHAnsi" w:hAnsiTheme="majorHAnsi"/>
-          <w:sz w:val="24"/>
-          <w:szCs w:val="24"/>
-        </w:rPr>
-        <w:t>we found</w:t>
-      </w:r>
-      <w:r>
-        <w:rPr>
-          <w:rFonts w:asciiTheme="majorHAnsi" w:hAnsiTheme="majorHAnsi"/>
-          <w:sz w:val="24"/>
-          <w:szCs w:val="24"/>
-        </w:rPr>
-        <w:t xml:space="preserve"> no evidence that spraying was targeted at high risk households</w:t>
+        <w:t>risk households</w:t>
       </w:r>
       <w:r>
         <w:rPr>
@@ -3270,16 +3230,7 @@
           <w:sz w:val="24"/>
           <w:szCs w:val="24"/>
         </w:rPr>
-        <w:t xml:space="preserve">and the widespread availability of elevation data provided by the USGS, we believe the </w:t>
-      </w:r>
-      <w:r>
-        <w:rPr>
-          <w:rFonts w:asciiTheme="majorHAnsi" w:hAnsiTheme="majorHAnsi"/>
-          <w:sz w:val="24"/>
-          <w:szCs w:val="24"/>
-        </w:rPr>
-        <w:lastRenderedPageBreak/>
-        <w:t xml:space="preserve">incorporation of TWI for identifying households with high infection risk can </w:t>
+        <w:t xml:space="preserve">and the widespread availability of elevation data provided by the USGS, we believe the incorporation of TWI for identifying households with high infection risk can </w:t>
       </w:r>
       <w:r>
         <w:rPr>
@@ -3354,8 +3305,6 @@
         </w:rPr>
         <w:t>14</w:t>
       </w:r>
-      <w:bookmarkStart w:id="1" w:name="_GoBack"/>
-      <w:bookmarkEnd w:id="1"/>
     </w:p>
     <w:p>
       <w:pPr>
@@ -3371,6 +3320,7 @@
           <w:sz w:val="24"/>
           <w:szCs w:val="24"/>
         </w:rPr>
+        <w:lastRenderedPageBreak/>
         <w:br w:type="page"/>
       </w:r>
     </w:p>
@@ -3529,41 +3479,13 @@
           <w:szCs w:val="24"/>
         </w:rPr>
       </w:pPr>
-      <w:proofErr w:type="spellStart"/>
-      <w:r>
-        <w:rPr>
-          <w:rFonts w:asciiTheme="majorHAnsi" w:hAnsiTheme="majorHAnsi"/>
-          <w:sz w:val="24"/>
-          <w:szCs w:val="24"/>
-        </w:rPr>
-        <w:t>Schantz</w:t>
-      </w:r>
-      <w:proofErr w:type="spellEnd"/>
-      <w:r>
-        <w:rPr>
-          <w:rFonts w:asciiTheme="majorHAnsi" w:hAnsiTheme="majorHAnsi"/>
-          <w:sz w:val="24"/>
-          <w:szCs w:val="24"/>
-        </w:rPr>
-        <w:t xml:space="preserve">-Dunn J, </w:t>
-      </w:r>
-      <w:proofErr w:type="spellStart"/>
-      <w:r>
-        <w:rPr>
-          <w:rFonts w:asciiTheme="majorHAnsi" w:hAnsiTheme="majorHAnsi"/>
-          <w:sz w:val="24"/>
-          <w:szCs w:val="24"/>
-        </w:rPr>
-        <w:t>Nour</w:t>
-      </w:r>
-      <w:proofErr w:type="spellEnd"/>
-      <w:r>
-        <w:rPr>
-          <w:rFonts w:asciiTheme="majorHAnsi" w:hAnsiTheme="majorHAnsi"/>
-          <w:sz w:val="24"/>
-          <w:szCs w:val="24"/>
-        </w:rPr>
-        <w:t xml:space="preserve"> NM, 2009.</w:t>
+      <w:r>
+        <w:rPr>
+          <w:rFonts w:asciiTheme="majorHAnsi" w:hAnsiTheme="majorHAnsi"/>
+          <w:sz w:val="24"/>
+          <w:szCs w:val="24"/>
+        </w:rPr>
+        <w:t>Schantz-Dunn J, Nour NM, 2009.</w:t>
       </w:r>
       <w:r>
         <w:rPr>
@@ -3581,23 +3503,13 @@
         </w:rPr>
         <w:t xml:space="preserve"> Obstetrics and Gynecology</w:t>
       </w:r>
-      <w:proofErr w:type="gramStart"/>
-      <w:r>
-        <w:rPr>
-          <w:rFonts w:asciiTheme="majorHAnsi" w:hAnsiTheme="majorHAnsi"/>
-          <w:sz w:val="24"/>
-          <w:szCs w:val="24"/>
-        </w:rPr>
-        <w:t>;2</w:t>
-      </w:r>
-      <w:proofErr w:type="gramEnd"/>
-      <w:r>
-        <w:rPr>
-          <w:rFonts w:asciiTheme="majorHAnsi" w:hAnsiTheme="majorHAnsi"/>
-          <w:sz w:val="24"/>
-          <w:szCs w:val="24"/>
-        </w:rPr>
-        <w:t>(3):186-192.</w:t>
+      <w:r>
+        <w:rPr>
+          <w:rFonts w:asciiTheme="majorHAnsi" w:hAnsiTheme="majorHAnsi"/>
+          <w:sz w:val="24"/>
+          <w:szCs w:val="24"/>
+        </w:rPr>
+        <w:t>;2(3):186-192.</w:t>
       </w:r>
     </w:p>
     <w:p>
@@ -3652,36 +3564,8 @@
           <w:sz w:val="24"/>
           <w:szCs w:val="24"/>
         </w:rPr>
-        <w:t>http://www .</w:t>
-      </w:r>
-      <w:proofErr w:type="spellStart"/>
-      <w:r>
-        <w:rPr>
-          <w:rFonts w:asciiTheme="majorHAnsi" w:hAnsiTheme="majorHAnsi"/>
-          <w:sz w:val="24"/>
-          <w:szCs w:val="24"/>
-        </w:rPr>
-        <w:t>nmcp.or</w:t>
-      </w:r>
-      <w:proofErr w:type="spellEnd"/>
-      <w:r>
-        <w:rPr>
-          <w:rFonts w:asciiTheme="majorHAnsi" w:hAnsiTheme="majorHAnsi"/>
-          <w:sz w:val="24"/>
-          <w:szCs w:val="24"/>
-        </w:rPr>
-        <w:t xml:space="preserve"> .</w:t>
-      </w:r>
-      <w:proofErr w:type="spellStart"/>
-      <w:r>
-        <w:rPr>
-          <w:rFonts w:asciiTheme="majorHAnsi" w:hAnsiTheme="majorHAnsi"/>
-          <w:sz w:val="24"/>
-          <w:szCs w:val="24"/>
-        </w:rPr>
-        <w:t>ke</w:t>
-      </w:r>
-      <w:proofErr w:type="spellEnd"/>
+        <w:t>http://www .nmcp.or .ke</w:t>
+      </w:r>
     </w:p>
     <w:p>
       <w:pPr>
@@ -3697,77 +3581,13 @@
           <w:szCs w:val="24"/>
         </w:rPr>
       </w:pPr>
-      <w:proofErr w:type="spellStart"/>
-      <w:r>
-        <w:rPr>
-          <w:rFonts w:asciiTheme="majorHAnsi" w:hAnsiTheme="majorHAnsi"/>
-          <w:sz w:val="24"/>
-          <w:szCs w:val="24"/>
-        </w:rPr>
-        <w:t>Bousema</w:t>
-      </w:r>
-      <w:proofErr w:type="spellEnd"/>
-      <w:r>
-        <w:rPr>
-          <w:rFonts w:asciiTheme="majorHAnsi" w:hAnsiTheme="majorHAnsi"/>
-          <w:sz w:val="24"/>
-          <w:szCs w:val="24"/>
-        </w:rPr>
-        <w:t xml:space="preserve"> T, Griffin JT, </w:t>
-      </w:r>
-      <w:proofErr w:type="spellStart"/>
-      <w:r>
-        <w:rPr>
-          <w:rFonts w:asciiTheme="majorHAnsi" w:hAnsiTheme="majorHAnsi"/>
-          <w:sz w:val="24"/>
-          <w:szCs w:val="24"/>
-        </w:rPr>
-        <w:t>Sauerwein</w:t>
-      </w:r>
-      <w:proofErr w:type="spellEnd"/>
-      <w:r>
-        <w:rPr>
-          <w:rFonts w:asciiTheme="majorHAnsi" w:hAnsiTheme="majorHAnsi"/>
-          <w:sz w:val="24"/>
-          <w:szCs w:val="24"/>
-        </w:rPr>
-        <w:t xml:space="preserve"> RW, Smith DL, </w:t>
-      </w:r>
-      <w:proofErr w:type="spellStart"/>
-      <w:r>
-        <w:rPr>
-          <w:rFonts w:asciiTheme="majorHAnsi" w:hAnsiTheme="majorHAnsi"/>
-          <w:sz w:val="24"/>
-          <w:szCs w:val="24"/>
-        </w:rPr>
-        <w:t>Churcher</w:t>
-      </w:r>
-      <w:proofErr w:type="spellEnd"/>
-      <w:r>
-        <w:rPr>
-          <w:rFonts w:asciiTheme="majorHAnsi" w:hAnsiTheme="majorHAnsi"/>
-          <w:sz w:val="24"/>
-          <w:szCs w:val="24"/>
-        </w:rPr>
-        <w:t xml:space="preserve"> TS, et al. 2012. Hitting Hotspots: Spatial Targeting of Malaria for Control and Elimination. </w:t>
-      </w:r>
-      <w:proofErr w:type="spellStart"/>
-      <w:r>
-        <w:rPr>
-          <w:rFonts w:asciiTheme="majorHAnsi" w:hAnsiTheme="majorHAnsi"/>
-          <w:sz w:val="24"/>
-          <w:szCs w:val="24"/>
-        </w:rPr>
-        <w:t>PLoS</w:t>
-      </w:r>
-      <w:proofErr w:type="spellEnd"/>
-      <w:r>
-        <w:rPr>
-          <w:rFonts w:asciiTheme="majorHAnsi" w:hAnsiTheme="majorHAnsi"/>
-          <w:sz w:val="24"/>
-          <w:szCs w:val="24"/>
-        </w:rPr>
-        <w:t xml:space="preserve"> Med 9(1): e1001165. doi:10.1371/journal.pmed.1001165</w:t>
+      <w:r>
+        <w:rPr>
+          <w:rFonts w:asciiTheme="majorHAnsi" w:hAnsiTheme="majorHAnsi"/>
+          <w:sz w:val="24"/>
+          <w:szCs w:val="24"/>
+        </w:rPr>
+        <w:t>Bousema T, Griffin JT, Sauerwein RW, Smith DL, Churcher TS, et al. 2012. Hitting Hotspots: Spatial Targeting of Malaria for Control and Elimination. PLoS Med 9(1): e1001165. doi:10.1371/journal.pmed.1001165</w:t>
       </w:r>
     </w:p>
     <w:p>
@@ -3808,7 +3628,6 @@
         </w:rPr>
         <w:t xml:space="preserve"> KC, </w:t>
       </w:r>
-      <w:proofErr w:type="spellStart"/>
       <w:r>
         <w:rPr>
           <w:rFonts w:asciiTheme="majorHAnsi" w:hAnsiTheme="majorHAnsi"/>
@@ -3817,7 +3636,6 @@
         </w:rPr>
         <w:t>Linblade</w:t>
       </w:r>
-      <w:proofErr w:type="spellEnd"/>
       <w:r>
         <w:rPr>
           <w:rFonts w:asciiTheme="majorHAnsi" w:hAnsiTheme="majorHAnsi"/>
@@ -3832,18 +3650,8 @@
           <w:sz w:val="24"/>
           <w:szCs w:val="24"/>
         </w:rPr>
-        <w:t xml:space="preserve">, </w:t>
-      </w:r>
-      <w:proofErr w:type="spellStart"/>
-      <w:r>
-        <w:rPr>
-          <w:rFonts w:asciiTheme="majorHAnsi" w:hAnsiTheme="majorHAnsi"/>
-          <w:sz w:val="24"/>
-          <w:szCs w:val="24"/>
-        </w:rPr>
-        <w:t>Vulule</w:t>
-      </w:r>
-      <w:proofErr w:type="spellEnd"/>
+        <w:t>, Vulule</w:t>
+      </w:r>
       <w:r>
         <w:rPr>
           <w:rFonts w:asciiTheme="majorHAnsi" w:hAnsiTheme="majorHAnsi"/>
@@ -3914,25 +3722,7 @@
           <w:sz w:val="24"/>
           <w:szCs w:val="24"/>
         </w:rPr>
-        <w:t xml:space="preserve"> 2008.   Topography-derived wetness indices are associated </w:t>
-      </w:r>
-      <w:proofErr w:type="gramStart"/>
-      <w:r>
-        <w:rPr>
-          <w:rFonts w:asciiTheme="majorHAnsi" w:hAnsiTheme="majorHAnsi"/>
-          <w:sz w:val="24"/>
-          <w:szCs w:val="24"/>
-        </w:rPr>
-        <w:t>with  household</w:t>
-      </w:r>
-      <w:proofErr w:type="gramEnd"/>
-      <w:r>
-        <w:rPr>
-          <w:rFonts w:asciiTheme="majorHAnsi" w:hAnsiTheme="majorHAnsi"/>
-          <w:sz w:val="24"/>
-          <w:szCs w:val="24"/>
-        </w:rPr>
-        <w:t>-level malaria risk in two communities in the western Kenyan highlands.  Malaria Journal 7: 40.</w:t>
+        <w:t xml:space="preserve"> 2008.   Topography-derived wetness indices are associated with  household-level malaria risk in two communities in the western Kenyan highlands.  Malaria Journal 7: 40.</w:t>
       </w:r>
     </w:p>
     <w:p>
@@ -3973,7 +3763,6 @@
         </w:rPr>
         <w:t xml:space="preserve"> KC, </w:t>
       </w:r>
-      <w:proofErr w:type="spellStart"/>
       <w:r>
         <w:rPr>
           <w:rFonts w:asciiTheme="majorHAnsi" w:hAnsiTheme="majorHAnsi"/>
@@ -3982,7 +3771,6 @@
         </w:rPr>
         <w:t>Linblade</w:t>
       </w:r>
-      <w:proofErr w:type="spellEnd"/>
       <w:r>
         <w:rPr>
           <w:rFonts w:asciiTheme="majorHAnsi" w:hAnsiTheme="majorHAnsi"/>
@@ -3991,7 +3779,6 @@
         </w:rPr>
         <w:t xml:space="preserve"> KA, </w:t>
       </w:r>
-      <w:proofErr w:type="spellStart"/>
       <w:r>
         <w:rPr>
           <w:rFonts w:asciiTheme="majorHAnsi" w:hAnsiTheme="majorHAnsi"/>
@@ -4000,7 +3787,6 @@
         </w:rPr>
         <w:t>Vulule</w:t>
       </w:r>
-      <w:proofErr w:type="spellEnd"/>
       <w:r>
         <w:rPr>
           <w:rFonts w:asciiTheme="majorHAnsi" w:hAnsiTheme="majorHAnsi"/>
@@ -4205,25 +3991,7 @@
           <w:sz w:val="24"/>
           <w:szCs w:val="24"/>
         </w:rPr>
-        <w:t xml:space="preserve">Snow RW, Craig M, </w:t>
-      </w:r>
-      <w:proofErr w:type="spellStart"/>
-      <w:r>
-        <w:rPr>
-          <w:rFonts w:asciiTheme="majorHAnsi" w:hAnsiTheme="majorHAnsi"/>
-          <w:sz w:val="24"/>
-          <w:szCs w:val="24"/>
-        </w:rPr>
-        <w:t>Deichmann</w:t>
-      </w:r>
-      <w:proofErr w:type="spellEnd"/>
-      <w:r>
-        <w:rPr>
-          <w:rFonts w:asciiTheme="majorHAnsi" w:hAnsiTheme="majorHAnsi"/>
-          <w:sz w:val="24"/>
-          <w:szCs w:val="24"/>
-        </w:rPr>
-        <w:t xml:space="preserve"> U, Marsh K, 1999. Estimating mortality, morbidity and disability due to malaria among Africa's non-pregnant population. Bull. World Health Organ. 77(8): 624-640.</w:t>
+        <w:t>Snow RW, Craig M, Deichmann U, Marsh K, 1999. Estimating mortality, morbidity and disability due to malaria among Africa's non-pregnant population. Bull. World Health Organ. 77(8): 624-640.</w:t>
       </w:r>
     </w:p>
     <w:p>
@@ -4248,7 +4016,7 @@
         </w:rPr>
         <w:t xml:space="preserve">These data are distributed by the Land Processes Distributed Active Archive Center (LP DAAC), located at USGS/EROS, Sioux Falls, SD. </w:t>
       </w:r>
-      <w:hyperlink r:id="rId10" w:history="1">
+      <w:hyperlink r:id="rId8" w:history="1">
         <w:r>
           <w:rPr>
             <w:rStyle w:val="Hyperlink"/>
@@ -4283,7 +4051,7 @@
         <w:lastRenderedPageBreak/>
         <w:t xml:space="preserve">R Core Team, 2014. R: A language and environment for statistical computing. R Foundation for Statistical Computing, Vienna, Austria. URL </w:t>
       </w:r>
-      <w:hyperlink r:id="rId11" w:history="1">
+      <w:hyperlink r:id="rId9" w:history="1">
         <w:r>
           <w:rPr>
             <w:rStyle w:val="Hyperlink"/>
@@ -4317,77 +4085,13 @@
           <w:szCs w:val="24"/>
         </w:rPr>
       </w:pPr>
-      <w:proofErr w:type="spellStart"/>
-      <w:r>
-        <w:rPr>
-          <w:rFonts w:asciiTheme="majorHAnsi" w:hAnsiTheme="majorHAnsi"/>
-          <w:sz w:val="24"/>
-          <w:szCs w:val="24"/>
-        </w:rPr>
-        <w:t>VanDerWal</w:t>
-      </w:r>
-      <w:proofErr w:type="spellEnd"/>
-      <w:r>
-        <w:rPr>
-          <w:rFonts w:asciiTheme="majorHAnsi" w:hAnsiTheme="majorHAnsi"/>
-          <w:sz w:val="24"/>
-          <w:szCs w:val="24"/>
-        </w:rPr>
-        <w:t xml:space="preserve"> J, Lorena F, </w:t>
-      </w:r>
-      <w:proofErr w:type="spellStart"/>
-      <w:r>
-        <w:rPr>
-          <w:rFonts w:asciiTheme="majorHAnsi" w:hAnsiTheme="majorHAnsi"/>
-          <w:sz w:val="24"/>
-          <w:szCs w:val="24"/>
-        </w:rPr>
-        <w:t>Januchowski</w:t>
-      </w:r>
-      <w:proofErr w:type="spellEnd"/>
-      <w:r>
-        <w:rPr>
-          <w:rFonts w:asciiTheme="majorHAnsi" w:hAnsiTheme="majorHAnsi"/>
-          <w:sz w:val="24"/>
-          <w:szCs w:val="24"/>
-        </w:rPr>
-        <w:t xml:space="preserve"> S, Shoo L, </w:t>
-      </w:r>
-      <w:proofErr w:type="spellStart"/>
-      <w:r>
-        <w:rPr>
-          <w:rFonts w:asciiTheme="majorHAnsi" w:hAnsiTheme="majorHAnsi"/>
-          <w:sz w:val="24"/>
-          <w:szCs w:val="24"/>
-        </w:rPr>
-        <w:t>Storlie</w:t>
-      </w:r>
-      <w:proofErr w:type="spellEnd"/>
-      <w:r>
-        <w:rPr>
-          <w:rFonts w:asciiTheme="majorHAnsi" w:hAnsiTheme="majorHAnsi"/>
-          <w:sz w:val="24"/>
-          <w:szCs w:val="24"/>
-        </w:rPr>
-        <w:t xml:space="preserve"> C, 2014. </w:t>
-      </w:r>
-      <w:proofErr w:type="spellStart"/>
-      <w:r>
-        <w:rPr>
-          <w:rFonts w:asciiTheme="majorHAnsi" w:hAnsiTheme="majorHAnsi"/>
-          <w:sz w:val="24"/>
-          <w:szCs w:val="24"/>
-        </w:rPr>
-        <w:t>SDMTools</w:t>
-      </w:r>
-      <w:proofErr w:type="spellEnd"/>
-      <w:r>
-        <w:rPr>
-          <w:rFonts w:asciiTheme="majorHAnsi" w:hAnsiTheme="majorHAnsi"/>
-          <w:sz w:val="24"/>
-          <w:szCs w:val="24"/>
-        </w:rPr>
-        <w:t>:  Species Distribution Modelling Tools: Tools for processing data associated with species distribution modelling exercises. R package</w:t>
+      <w:r>
+        <w:rPr>
+          <w:rFonts w:asciiTheme="majorHAnsi" w:hAnsiTheme="majorHAnsi"/>
+          <w:sz w:val="24"/>
+          <w:szCs w:val="24"/>
+        </w:rPr>
+        <w:t>VanDerWal J, Lorena F, Januchowski S, Shoo L, Storlie C, 2014. SDMTools:  Species Distribution Modelling Tools: Tools for processing data associated with species distribution modelling exercises. R package</w:t>
       </w:r>
       <w:r>
         <w:rPr>
@@ -4420,43 +4124,15 @@
           <w:szCs w:val="24"/>
         </w:rPr>
       </w:pPr>
-      <w:proofErr w:type="spellStart"/>
-      <w:r>
-        <w:rPr>
-          <w:rFonts w:asciiTheme="majorHAnsi" w:hAnsiTheme="majorHAnsi"/>
-          <w:sz w:val="24"/>
-          <w:szCs w:val="24"/>
-        </w:rPr>
-        <w:t>Hijmans</w:t>
-      </w:r>
-      <w:proofErr w:type="spellEnd"/>
-      <w:r>
-        <w:rPr>
-          <w:rFonts w:asciiTheme="majorHAnsi" w:hAnsiTheme="majorHAnsi"/>
-          <w:sz w:val="24"/>
-          <w:szCs w:val="24"/>
-        </w:rPr>
-        <w:t xml:space="preserve"> RJ, 2015. </w:t>
-      </w:r>
-      <w:proofErr w:type="gramStart"/>
-      <w:r>
-        <w:rPr>
-          <w:rFonts w:asciiTheme="majorHAnsi" w:hAnsiTheme="majorHAnsi"/>
-          <w:sz w:val="24"/>
-          <w:szCs w:val="24"/>
-        </w:rPr>
-        <w:t>raster</w:t>
-      </w:r>
-      <w:proofErr w:type="gramEnd"/>
-      <w:r>
-        <w:rPr>
-          <w:rFonts w:asciiTheme="majorHAnsi" w:hAnsiTheme="majorHAnsi"/>
-          <w:sz w:val="24"/>
-          <w:szCs w:val="24"/>
-        </w:rPr>
-        <w:t xml:space="preserve">: Geographic data analysis and modeling. R package version 2.3-24. </w:t>
-      </w:r>
-      <w:hyperlink r:id="rId12" w:history="1">
+      <w:r>
+        <w:rPr>
+          <w:rFonts w:asciiTheme="majorHAnsi" w:hAnsiTheme="majorHAnsi"/>
+          <w:sz w:val="24"/>
+          <w:szCs w:val="24"/>
+        </w:rPr>
+        <w:t xml:space="preserve">Hijmans RJ, 2015. raster: Geographic data analysis and modeling. R package version 2.3-24. </w:t>
+      </w:r>
+      <w:hyperlink r:id="rId10" w:history="1">
         <w:r>
           <w:rPr>
             <w:rStyle w:val="Hyperlink"/>
@@ -4506,7 +4182,6 @@
         </w:rPr>
         <w:t xml:space="preserve"> R, </w:t>
       </w:r>
-      <w:proofErr w:type="spellStart"/>
       <w:r>
         <w:rPr>
           <w:rFonts w:asciiTheme="majorHAnsi" w:hAnsiTheme="majorHAnsi"/>
@@ -4515,7 +4190,6 @@
         </w:rPr>
         <w:t>Zinko</w:t>
       </w:r>
-      <w:proofErr w:type="spellEnd"/>
       <w:r>
         <w:rPr>
           <w:rFonts w:asciiTheme="majorHAnsi" w:hAnsiTheme="majorHAnsi"/>
@@ -4657,36 +4331,24 @@
           <w:sz w:val="24"/>
           <w:szCs w:val="24"/>
         </w:rPr>
-        <w:t xml:space="preserve">, </w:t>
-      </w:r>
-      <w:proofErr w:type="spellStart"/>
-      <w:r>
-        <w:rPr>
-          <w:rFonts w:asciiTheme="majorHAnsi" w:hAnsiTheme="majorHAnsi"/>
-          <w:sz w:val="24"/>
-          <w:szCs w:val="24"/>
-        </w:rPr>
-        <w:t>Sovannaroth</w:t>
-      </w:r>
-      <w:proofErr w:type="spellEnd"/>
-      <w:r>
-        <w:rPr>
-          <w:rFonts w:asciiTheme="majorHAnsi" w:hAnsiTheme="majorHAnsi"/>
-          <w:sz w:val="24"/>
-          <w:szCs w:val="24"/>
-        </w:rPr>
-        <w:t xml:space="preserve"> S, </w:t>
-      </w:r>
-      <w:proofErr w:type="spellStart"/>
-      <w:r>
-        <w:rPr>
-          <w:rFonts w:asciiTheme="majorHAnsi" w:hAnsiTheme="majorHAnsi"/>
-          <w:sz w:val="24"/>
-          <w:szCs w:val="24"/>
-        </w:rPr>
-        <w:t>Dy</w:t>
-      </w:r>
-      <w:proofErr w:type="spellEnd"/>
+        <w:t>, Sovannaroth S, Dy Soley L, Ngor P, Mellor S, Roca-Feltrer A</w:t>
+      </w:r>
+      <w:r>
+        <w:rPr>
+          <w:rFonts w:asciiTheme="majorHAnsi" w:hAnsiTheme="majorHAnsi"/>
+          <w:sz w:val="24"/>
+          <w:szCs w:val="24"/>
+        </w:rPr>
+        <w:t xml:space="preserve">, 2014. </w:t>
+      </w:r>
+      <w:r>
+        <w:rPr>
+          <w:rFonts w:asciiTheme="majorHAnsi" w:hAnsiTheme="majorHAnsi"/>
+          <w:sz w:val="24"/>
+          <w:szCs w:val="24"/>
+        </w:rPr>
+        <w:t>Novel approaches to risk stratification to support malaria elimination: an example from Cambodia.</w:t>
+      </w:r>
       <w:r>
         <w:rPr>
           <w:rFonts w:asciiTheme="majorHAnsi" w:hAnsiTheme="majorHAnsi"/>
@@ -4695,75 +4357,13 @@
         </w:rPr>
         <w:t xml:space="preserve"> </w:t>
       </w:r>
-      <w:proofErr w:type="spellStart"/>
-      <w:r>
-        <w:rPr>
-          <w:rFonts w:asciiTheme="majorHAnsi" w:hAnsiTheme="majorHAnsi"/>
-          <w:sz w:val="24"/>
-          <w:szCs w:val="24"/>
-        </w:rPr>
-        <w:t>Soley</w:t>
-      </w:r>
-      <w:proofErr w:type="spellEnd"/>
-      <w:r>
-        <w:rPr>
-          <w:rFonts w:asciiTheme="majorHAnsi" w:hAnsiTheme="majorHAnsi"/>
-          <w:sz w:val="24"/>
-          <w:szCs w:val="24"/>
-        </w:rPr>
-        <w:t xml:space="preserve"> L, </w:t>
-      </w:r>
-      <w:proofErr w:type="spellStart"/>
-      <w:r>
-        <w:rPr>
-          <w:rFonts w:asciiTheme="majorHAnsi" w:hAnsiTheme="majorHAnsi"/>
-          <w:sz w:val="24"/>
-          <w:szCs w:val="24"/>
-        </w:rPr>
-        <w:t>Ngor</w:t>
-      </w:r>
-      <w:proofErr w:type="spellEnd"/>
-      <w:r>
-        <w:rPr>
-          <w:rFonts w:asciiTheme="majorHAnsi" w:hAnsiTheme="majorHAnsi"/>
-          <w:sz w:val="24"/>
-          <w:szCs w:val="24"/>
-        </w:rPr>
-        <w:t xml:space="preserve"> P, Mellor S, Roca-</w:t>
-      </w:r>
-      <w:proofErr w:type="spellStart"/>
-      <w:r>
-        <w:rPr>
-          <w:rFonts w:asciiTheme="majorHAnsi" w:hAnsiTheme="majorHAnsi"/>
-          <w:sz w:val="24"/>
-          <w:szCs w:val="24"/>
-        </w:rPr>
-        <w:t>Feltrer</w:t>
-      </w:r>
-      <w:proofErr w:type="spellEnd"/>
-      <w:r>
-        <w:rPr>
-          <w:rFonts w:asciiTheme="majorHAnsi" w:hAnsiTheme="majorHAnsi"/>
-          <w:sz w:val="24"/>
-          <w:szCs w:val="24"/>
-        </w:rPr>
-        <w:t xml:space="preserve"> A</w:t>
-      </w:r>
-      <w:r>
-        <w:rPr>
-          <w:rFonts w:asciiTheme="majorHAnsi" w:hAnsiTheme="majorHAnsi"/>
-          <w:sz w:val="24"/>
-          <w:szCs w:val="24"/>
-        </w:rPr>
-        <w:t xml:space="preserve">, 2014. </w:t>
-      </w:r>
-      <w:r>
-        <w:rPr>
-          <w:rFonts w:asciiTheme="majorHAnsi" w:hAnsiTheme="majorHAnsi"/>
-          <w:sz w:val="24"/>
-          <w:szCs w:val="24"/>
-        </w:rPr>
-        <w:t>Novel approaches to risk stratification to support malaria elimination: an example from Cambodia.</w:t>
+      <w:r>
+        <w:rPr>
+          <w:rFonts w:asciiTheme="majorHAnsi" w:hAnsiTheme="majorHAnsi"/>
+          <w:sz w:val="24"/>
+          <w:szCs w:val="24"/>
+        </w:rPr>
+        <w:t>Malar J.</w:t>
       </w:r>
       <w:r>
         <w:rPr>
@@ -4779,43 +4379,7 @@
           <w:sz w:val="24"/>
           <w:szCs w:val="24"/>
         </w:rPr>
-        <w:t>Malar J.</w:t>
-      </w:r>
-      <w:r>
-        <w:rPr>
-          <w:rFonts w:asciiTheme="majorHAnsi" w:hAnsiTheme="majorHAnsi"/>
-          <w:sz w:val="24"/>
-          <w:szCs w:val="24"/>
-        </w:rPr>
-        <w:t xml:space="preserve"> </w:t>
-      </w:r>
-      <w:r>
-        <w:rPr>
-          <w:rFonts w:asciiTheme="majorHAnsi" w:hAnsiTheme="majorHAnsi"/>
-          <w:sz w:val="24"/>
-          <w:szCs w:val="24"/>
-        </w:rPr>
-        <w:t xml:space="preserve">13:371. </w:t>
-      </w:r>
-      <w:proofErr w:type="spellStart"/>
-      <w:proofErr w:type="gramStart"/>
-      <w:r>
-        <w:rPr>
-          <w:rFonts w:asciiTheme="majorHAnsi" w:hAnsiTheme="majorHAnsi"/>
-          <w:sz w:val="24"/>
-          <w:szCs w:val="24"/>
-        </w:rPr>
-        <w:t>doi</w:t>
-      </w:r>
-      <w:proofErr w:type="spellEnd"/>
-      <w:proofErr w:type="gramEnd"/>
-      <w:r>
-        <w:rPr>
-          <w:rFonts w:asciiTheme="majorHAnsi" w:hAnsiTheme="majorHAnsi"/>
-          <w:sz w:val="24"/>
-          <w:szCs w:val="24"/>
-        </w:rPr>
-        <w:t>: 10.1186/1475-2875-13-371.</w:t>
+        <w:t>13:371. doi: 10.1186/1475-2875-13-371.</w:t>
       </w:r>
     </w:p>
     <w:p>
@@ -5305,7 +4869,14 @@
                 <w:rFonts w:ascii="Calibri" w:eastAsia="Times New Roman" w:hAnsi="Calibri" w:cs="Calibri"/>
                 <w:color w:val="000000"/>
               </w:rPr>
-              <w:t>0.95 (0.73, 1.24)</w:t>
+              <w:t>1.33 (0.93, 1.90</w:t>
+            </w:r>
+            <w:r>
+              <w:rPr>
+                <w:rFonts w:ascii="Calibri" w:eastAsia="Times New Roman" w:hAnsi="Calibri" w:cs="Calibri"/>
+                <w:color w:val="000000"/>
+              </w:rPr>
+              <w:t>)</w:t>
             </w:r>
           </w:p>
         </w:tc>
@@ -5358,7 +4929,14 @@
                 <w:rFonts w:ascii="Calibri" w:eastAsia="Times New Roman" w:hAnsi="Calibri" w:cs="Calibri"/>
                 <w:color w:val="000000"/>
               </w:rPr>
-              <w:t>0.98 (0.64, 1.50)</w:t>
+              <w:t>1.10 (0.59, 2.03</w:t>
+            </w:r>
+            <w:r>
+              <w:rPr>
+                <w:rFonts w:ascii="Calibri" w:eastAsia="Times New Roman" w:hAnsi="Calibri" w:cs="Calibri"/>
+                <w:color w:val="000000"/>
+              </w:rPr>
+              <w:t>)</w:t>
             </w:r>
           </w:p>
         </w:tc>
@@ -5594,7 +5172,14 @@
                 <w:rFonts w:ascii="Calibri" w:eastAsia="Times New Roman" w:hAnsi="Calibri" w:cs="Calibri"/>
                 <w:color w:val="000000"/>
               </w:rPr>
-              <w:t xml:space="preserve">1.05 (0.80, 1.38) </w:t>
+              <w:t>1.21 (0.94, 1.55</w:t>
+            </w:r>
+            <w:r>
+              <w:rPr>
+                <w:rFonts w:ascii="Calibri" w:eastAsia="Times New Roman" w:hAnsi="Calibri" w:cs="Calibri"/>
+                <w:color w:val="000000"/>
+              </w:rPr>
+              <w:t xml:space="preserve">) </w:t>
             </w:r>
           </w:p>
         </w:tc>
@@ -5647,7 +5232,14 @@
                 <w:rFonts w:ascii="Calibri" w:eastAsia="Times New Roman" w:hAnsi="Calibri" w:cs="Calibri"/>
                 <w:color w:val="000000"/>
               </w:rPr>
-              <w:t>1.22 (0.73, 2.05)</w:t>
+              <w:t>1.08 (0.67, 1.74</w:t>
+            </w:r>
+            <w:r>
+              <w:rPr>
+                <w:rFonts w:ascii="Calibri" w:eastAsia="Times New Roman" w:hAnsi="Calibri" w:cs="Calibri"/>
+                <w:color w:val="000000"/>
+              </w:rPr>
+              <w:t>)</w:t>
             </w:r>
           </w:p>
         </w:tc>
@@ -5865,7 +5457,21 @@
                 <w:rFonts w:ascii="Calibri" w:eastAsia="Times New Roman" w:hAnsi="Calibri" w:cs="Calibri"/>
                 <w:color w:val="000000"/>
               </w:rPr>
-              <w:t>1.26 (1.18, 1.35)</w:t>
+              <w:t>1.</w:t>
+            </w:r>
+            <w:r>
+              <w:rPr>
+                <w:rFonts w:ascii="Calibri" w:eastAsia="Times New Roman" w:hAnsi="Calibri" w:cs="Calibri"/>
+                <w:color w:val="000000"/>
+              </w:rPr>
+              <w:t>45 (1.33, 1.59</w:t>
+            </w:r>
+            <w:r>
+              <w:rPr>
+                <w:rFonts w:ascii="Calibri" w:eastAsia="Times New Roman" w:hAnsi="Calibri" w:cs="Calibri"/>
+                <w:color w:val="000000"/>
+              </w:rPr>
+              <w:t>)</w:t>
             </w:r>
           </w:p>
         </w:tc>
@@ -5920,7 +5526,14 @@
                 <w:rFonts w:ascii="Calibri" w:eastAsia="Times New Roman" w:hAnsi="Calibri" w:cs="Calibri"/>
                 <w:color w:val="000000"/>
               </w:rPr>
-              <w:t>1.15 (1.03, 1.29)</w:t>
+              <w:t>1.22 (1.05, 1.42</w:t>
+            </w:r>
+            <w:r>
+              <w:rPr>
+                <w:rFonts w:ascii="Calibri" w:eastAsia="Times New Roman" w:hAnsi="Calibri" w:cs="Calibri"/>
+                <w:color w:val="000000"/>
+              </w:rPr>
+              <w:t>)</w:t>
             </w:r>
           </w:p>
         </w:tc>
@@ -6159,7 +5772,14 @@
                 <w:rFonts w:ascii="Calibri" w:eastAsia="Times New Roman" w:hAnsi="Calibri" w:cs="Calibri"/>
                 <w:color w:val="000000"/>
               </w:rPr>
-              <w:t>1.27 (1.18, 1.35)</w:t>
+              <w:t>1.36 (1.27, 1.4</w:t>
+            </w:r>
+            <w:r>
+              <w:rPr>
+                <w:rFonts w:ascii="Calibri" w:eastAsia="Times New Roman" w:hAnsi="Calibri" w:cs="Calibri"/>
+                <w:color w:val="000000"/>
+              </w:rPr>
+              <w:t>5)</w:t>
             </w:r>
           </w:p>
         </w:tc>
@@ -6214,7 +5834,14 @@
                 <w:rFonts w:ascii="Calibri" w:eastAsia="Times New Roman" w:hAnsi="Calibri" w:cs="Calibri"/>
                 <w:color w:val="000000"/>
               </w:rPr>
-              <w:t>1.11 (0.99, 1.25)</w:t>
+              <w:t>1.08 (0.96, 1.22</w:t>
+            </w:r>
+            <w:r>
+              <w:rPr>
+                <w:rFonts w:ascii="Calibri" w:eastAsia="Times New Roman" w:hAnsi="Calibri" w:cs="Calibri"/>
+                <w:color w:val="000000"/>
+              </w:rPr>
+              <w:t>)</w:t>
             </w:r>
           </w:p>
         </w:tc>
@@ -6305,7 +5932,7 @@
                     </pic:cNvPicPr>
                   </pic:nvPicPr>
                   <pic:blipFill>
-                    <a:blip r:embed="rId13">
+                    <a:blip r:embed="rId11">
                       <a:extLst>
                         <a:ext uri="{28A0092B-C50C-407E-A947-70E740481C1C}">
                           <a14:useLocalDpi xmlns:a14="http://schemas.microsoft.com/office/drawing/2010/main" val="0"/>
@@ -6442,10 +6069,10 @@
         </w:rPr>
         <w:lastRenderedPageBreak/>
         <w:drawing>
-          <wp:inline distT="0" distB="0" distL="0" distR="0" wp14:anchorId="63AE7516" wp14:editId="36CEA6AF">
-            <wp:extent cx="5732780" cy="5556885"/>
-            <wp:effectExtent l="0" t="0" r="1270" b="5715"/>
-            <wp:docPr id="13" name="Picture 13" descr="C:\Classes\AppliedBiostat\Project\DensityPlotComRsk.png"/>
+          <wp:inline distT="0" distB="0" distL="0" distR="0" wp14:anchorId="7C32C628" wp14:editId="61F2A455">
+            <wp:extent cx="5729605" cy="5729605"/>
+            <wp:effectExtent l="0" t="0" r="4445" b="4445"/>
+            <wp:docPr id="1" name="Picture 1" descr="C:\Classes\AppliedBiostat\Project\Rplot.png"/>
             <wp:cNvGraphicFramePr>
               <a:graphicFrameLocks xmlns:a="http://schemas.openxmlformats.org/drawingml/2006/main" noChangeAspect="1"/>
             </wp:cNvGraphicFramePr>
@@ -6453,13 +6080,13 @@
               <a:graphicData uri="http://schemas.openxmlformats.org/drawingml/2006/picture">
                 <pic:pic xmlns:pic="http://schemas.openxmlformats.org/drawingml/2006/picture">
                   <pic:nvPicPr>
-                    <pic:cNvPr id="0" name="Picture 13" descr="C:\Classes\AppliedBiostat\Project\DensityPlotComRsk.png"/>
+                    <pic:cNvPr id="0" name="Picture 1" descr="C:\Classes\AppliedBiostat\Project\Rplot.png"/>
                     <pic:cNvPicPr>
                       <a:picLocks noChangeAspect="1" noChangeArrowheads="1"/>
                     </pic:cNvPicPr>
                   </pic:nvPicPr>
                   <pic:blipFill>
-                    <a:blip r:embed="rId14">
+                    <a:blip r:embed="rId12">
                       <a:extLst>
                         <a:ext uri="{28A0092B-C50C-407E-A947-70E740481C1C}">
                           <a14:useLocalDpi xmlns:a14="http://schemas.microsoft.com/office/drawing/2010/main" val="0"/>
@@ -6474,7 +6101,7 @@
                   <pic:spPr bwMode="auto">
                     <a:xfrm>
                       <a:off x="0" y="0"/>
-                      <a:ext cx="5732780" cy="5556885"/>
+                      <a:ext cx="5729605" cy="5729605"/>
                     </a:xfrm>
                     <a:prstGeom prst="rect">
                       <a:avLst/>
@@ -6624,7 +6251,7 @@
       </w:r>
     </w:p>
     <w:sectPr>
-      <w:footerReference w:type="default" r:id="rId15"/>
+      <w:footerReference w:type="default" r:id="rId13"/>
       <w:pgSz w:w="11906" w:h="16838"/>
       <w:pgMar w:top="1440" w:right="1440" w:bottom="1440" w:left="1440" w:header="708" w:footer="708" w:gutter="0"/>
       <w:lnNumType w:countBy="1" w:restart="continuous"/>
@@ -6633,35 +6260,6 @@
     </w:sectPr>
   </w:body>
 </w:document>
-</file>
-
-<file path=word/comments.xml><?xml version="1.0" encoding="utf-8"?>
-<w:comments xmlns:wpc="http://schemas.microsoft.com/office/word/2010/wordprocessingCanvas" xmlns:mc="http://schemas.openxmlformats.org/markup-compatibility/2006" xmlns:o="urn:schemas-microsoft-com:office:office" xmlns:r="http://schemas.openxmlformats.org/officeDocument/2006/relationships" xmlns:m="http://schemas.openxmlformats.org/officeDocument/2006/math" xmlns:v="urn:schemas-microsoft-com:vml" xmlns:wp14="http://schemas.microsoft.com/office/word/2010/wordprocessingDrawing" xmlns:wp="http://schemas.openxmlformats.org/drawingml/2006/wordprocessingDrawing" xmlns:w10="urn:schemas-microsoft-com:office:word" xmlns:w="http://schemas.openxmlformats.org/wordprocessingml/2006/main" xmlns:w14="http://schemas.microsoft.com/office/word/2010/wordml" xmlns:w15="http://schemas.microsoft.com/office/word/2012/wordml" xmlns:wpg="http://schemas.microsoft.com/office/word/2010/wordprocessingGroup" xmlns:wpi="http://schemas.microsoft.com/office/word/2010/wordprocessingInk" xmlns:wne="http://schemas.microsoft.com/office/word/2006/wordml" xmlns:wps="http://schemas.microsoft.com/office/word/2010/wordprocessingShape" mc:Ignorable="w14 w15 wp14">
-  <w:comment w:id="0" w:author="Dominic" w:date="2015-04-08T09:28:00Z" w:initials="D">
-    <w:p>
-      <w:pPr>
-        <w:pStyle w:val="CommentText"/>
-      </w:pPr>
-      <w:r>
-        <w:rPr>
-          <w:rStyle w:val="CommentReference"/>
-        </w:rPr>
-        <w:annotationRef/>
-      </w:r>
-      <w:proofErr w:type="gramStart"/>
-      <w:r>
-        <w:t>remove</w:t>
-      </w:r>
-      <w:proofErr w:type="gramEnd"/>
-    </w:p>
-  </w:comment>
-</w:comments>
-</file>
-
-<file path=word/commentsExtended.xml><?xml version="1.0" encoding="utf-8"?>
-<w15:commentsEx xmlns:wpc="http://schemas.microsoft.com/office/word/2010/wordprocessingCanvas" xmlns:mc="http://schemas.openxmlformats.org/markup-compatibility/2006" xmlns:o="urn:schemas-microsoft-com:office:office" xmlns:r="http://schemas.openxmlformats.org/officeDocument/2006/relationships" xmlns:m="http://schemas.openxmlformats.org/officeDocument/2006/math" xmlns:v="urn:schemas-microsoft-com:vml" xmlns:wp14="http://schemas.microsoft.com/office/word/2010/wordprocessingDrawing" xmlns:wp="http://schemas.openxmlformats.org/drawingml/2006/wordprocessingDrawing" xmlns:w10="urn:schemas-microsoft-com:office:word" xmlns:w="http://schemas.openxmlformats.org/wordprocessingml/2006/main" xmlns:w14="http://schemas.microsoft.com/office/word/2010/wordml" xmlns:w15="http://schemas.microsoft.com/office/word/2012/wordml" xmlns:wpg="http://schemas.microsoft.com/office/word/2010/wordprocessingGroup" xmlns:wpi="http://schemas.microsoft.com/office/word/2010/wordprocessingInk" xmlns:wne="http://schemas.microsoft.com/office/word/2006/wordml" xmlns:wps="http://schemas.microsoft.com/office/word/2010/wordprocessingShape" mc:Ignorable="w14 w15 wp14">
-  <w15:commentEx w15:paraId="32B79C65" w15:done="0"/>
-</w15:commentsEx>
 </file>
 
 <file path=word/endnotes.xml><?xml version="1.0" encoding="utf-8"?>
@@ -6730,7 +6328,7 @@
           <w:rPr>
             <w:noProof/>
           </w:rPr>
-          <w:t>11</w:t>
+          <w:t>13</w:t>
         </w:r>
         <w:r>
           <w:rPr>
@@ -7195,14 +6793,6 @@
     <w:abstractNumId w:val="2"/>
   </w:num>
 </w:numbering>
-</file>
-
-<file path=word/people.xml><?xml version="1.0" encoding="utf-8"?>
-<w15:people xmlns:wpc="http://schemas.microsoft.com/office/word/2010/wordprocessingCanvas" xmlns:mc="http://schemas.openxmlformats.org/markup-compatibility/2006" xmlns:o="urn:schemas-microsoft-com:office:office" xmlns:r="http://schemas.openxmlformats.org/officeDocument/2006/relationships" xmlns:m="http://schemas.openxmlformats.org/officeDocument/2006/math" xmlns:v="urn:schemas-microsoft-com:vml" xmlns:wp14="http://schemas.microsoft.com/office/word/2010/wordprocessingDrawing" xmlns:wp="http://schemas.openxmlformats.org/drawingml/2006/wordprocessingDrawing" xmlns:w10="urn:schemas-microsoft-com:office:word" xmlns:w="http://schemas.openxmlformats.org/wordprocessingml/2006/main" xmlns:w14="http://schemas.microsoft.com/office/word/2010/wordml" xmlns:w15="http://schemas.microsoft.com/office/word/2012/wordml" xmlns:wpg="http://schemas.microsoft.com/office/word/2010/wordprocessingGroup" xmlns:wpi="http://schemas.microsoft.com/office/word/2010/wordprocessingInk" xmlns:wne="http://schemas.microsoft.com/office/word/2006/wordml" xmlns:wps="http://schemas.microsoft.com/office/word/2010/wordprocessingShape" mc:Ignorable="w14 w15 wp14">
-  <w15:person w15:author="Dominic">
-    <w15:presenceInfo w15:providerId="None" w15:userId="Dominic"/>
-  </w15:person>
-</w15:people>
 </file>
 
 <file path=word/styles.xml><?xml version="1.0" encoding="utf-8"?>
@@ -8169,7 +7759,7 @@
 </file>
 
 <file path=customXml/itemProps1.xml><?xml version="1.0" encoding="utf-8"?>
-<ds:datastoreItem xmlns:ds="http://schemas.openxmlformats.org/officeDocument/2006/customXml" ds:itemID="{9C6B62B2-D18A-41F1-89AB-AB752BEF699E}">
+<ds:datastoreItem xmlns:ds="http://schemas.openxmlformats.org/officeDocument/2006/customXml" ds:itemID="{B55C04BC-49AA-42B0-961A-7FB50AFB5C8D}">
   <ds:schemaRefs>
     <ds:schemaRef ds:uri="http://schemas.openxmlformats.org/officeDocument/2006/bibliography"/>
   </ds:schemaRefs>

</xml_diff>